<commit_message>
Customization wizard sample changes. Also if category is blank in the manifest json, defaults to Transactions
</commit_message>
<xml_diff>
--- a/samples/customization/Sample1_OE_Order_Entry_Customization/Sample1_OE_Order_Entry_Customization.docx
+++ b/samples/customization/Sample1_OE_Order_Entry_Customization/Sample1_OE_Order_Entry_Customization.docx
@@ -1,6 +1,6 @@
 
 <file path=word/document.xml><?xml version="1.0" encoding="utf-8"?>
-<w:document xmlns:wpc="http://schemas.microsoft.com/office/word/2010/wordprocessingCanvas" xmlns:cx="http://schemas.microsoft.com/office/drawing/2014/chartex" xmlns:mc="http://schemas.openxmlformats.org/markup-compatibility/2006" xmlns:o="urn:schemas-microsoft-com:office:office" xmlns:r="http://schemas.openxmlformats.org/officeDocument/2006/relationships" xmlns:m="http://schemas.openxmlformats.org/officeDocument/2006/math" xmlns:v="urn:schemas-microsoft-com:vml" xmlns:wp14="http://schemas.microsoft.com/office/word/2010/wordprocessingDrawing" xmlns:wp="http://schemas.openxmlformats.org/drawingml/2006/wordprocessingDrawing" xmlns:w10="urn:schemas-microsoft-com:office:word" xmlns:w="http://schemas.openxmlformats.org/wordprocessingml/2006/main" xmlns:w14="http://schemas.microsoft.com/office/word/2010/wordml" xmlns:w15="http://schemas.microsoft.com/office/word/2012/wordml" xmlns:w16se="http://schemas.microsoft.com/office/word/2015/wordml/symex" xmlns:wpg="http://schemas.microsoft.com/office/word/2010/wordprocessingGroup" xmlns:wpi="http://schemas.microsoft.com/office/word/2010/wordprocessingInk" xmlns:wne="http://schemas.microsoft.com/office/word/2006/wordml" xmlns:wps="http://schemas.microsoft.com/office/word/2010/wordprocessingShape" mc:Ignorable="w14 w15 w16se wp14">
+<w:document xmlns:wpc="http://schemas.microsoft.com/office/word/2010/wordprocessingCanvas" xmlns:cx="http://schemas.microsoft.com/office/drawing/2014/chartex" xmlns:cx1="http://schemas.microsoft.com/office/drawing/2015/9/8/chartex" xmlns:cx2="http://schemas.microsoft.com/office/drawing/2015/10/21/chartex" xmlns:cx3="http://schemas.microsoft.com/office/drawing/2016/5/9/chartex" xmlns:cx4="http://schemas.microsoft.com/office/drawing/2016/5/10/chartex" xmlns:cx5="http://schemas.microsoft.com/office/drawing/2016/5/11/chartex" xmlns:cx6="http://schemas.microsoft.com/office/drawing/2016/5/12/chartex" xmlns:cx7="http://schemas.microsoft.com/office/drawing/2016/5/13/chartex" xmlns:cx8="http://schemas.microsoft.com/office/drawing/2016/5/14/chartex" xmlns:mc="http://schemas.openxmlformats.org/markup-compatibility/2006" xmlns:aink="http://schemas.microsoft.com/office/drawing/2016/ink" xmlns:am3d="http://schemas.microsoft.com/office/drawing/2017/model3d" xmlns:o="urn:schemas-microsoft-com:office:office" xmlns:r="http://schemas.openxmlformats.org/officeDocument/2006/relationships" xmlns:m="http://schemas.openxmlformats.org/officeDocument/2006/math" xmlns:v="urn:schemas-microsoft-com:vml" xmlns:wp14="http://schemas.microsoft.com/office/word/2010/wordprocessingDrawing" xmlns:wp="http://schemas.openxmlformats.org/drawingml/2006/wordprocessingDrawing" xmlns:w10="urn:schemas-microsoft-com:office:word" xmlns:w="http://schemas.openxmlformats.org/wordprocessingml/2006/main" xmlns:w14="http://schemas.microsoft.com/office/word/2010/wordml" xmlns:w15="http://schemas.microsoft.com/office/word/2012/wordml" xmlns:w16cid="http://schemas.microsoft.com/office/word/2016/wordml/cid" xmlns:w16se="http://schemas.microsoft.com/office/word/2015/wordml/symex" xmlns:wpg="http://schemas.microsoft.com/office/word/2010/wordprocessingGroup" xmlns:wpi="http://schemas.microsoft.com/office/word/2010/wordprocessingInk" xmlns:wne="http://schemas.microsoft.com/office/word/2006/wordml" xmlns:wps="http://schemas.microsoft.com/office/word/2010/wordprocessingShape" mc:Ignorable="w14 w15 w16se w16cid wp14">
   <w:body>
     <w:p>
       <w:pPr>
@@ -279,15 +279,7 @@
           <w:rStyle w:val="SAGETextFilename"/>
           <w:i/>
         </w:rPr>
-        <w:t xml:space="preserve">Sage 300c installed </w:t>
-      </w:r>
-      <w:proofErr w:type="gramStart"/>
-      <w:r>
-        <w:rPr>
-          <w:rStyle w:val="SAGETextFilename"/>
-          <w:i/>
-        </w:rPr>
-        <w:t>folder</w:t>
+        <w:t>Sage 300c installed folder</w:t>
       </w:r>
       <w:r>
         <w:rPr>
@@ -302,7 +294,6 @@
         </w:rPr>
         <w:t>\</w:t>
       </w:r>
-      <w:proofErr w:type="gramEnd"/>
       <w:r>
         <w:rPr>
           <w:rStyle w:val="SAGETextFilename"/>
@@ -350,35 +341,13 @@
         </w:numPr>
       </w:pPr>
       <w:r>
-        <w:t xml:space="preserve">Change the installed Sage 300c web application </w:t>
-      </w:r>
-      <w:proofErr w:type="spellStart"/>
-      <w:r>
-        <w:t>web.config</w:t>
-      </w:r>
-      <w:proofErr w:type="spellEnd"/>
-      <w:r>
-        <w:t xml:space="preserve">: </w:t>
+        <w:t xml:space="preserve">Change the installed Sage 300c web application web.config: </w:t>
       </w:r>
       <w:r>
         <w:rPr>
           <w:rStyle w:val="SAGETextCodeinline"/>
         </w:rPr>
-        <w:t>&lt;</w:t>
-      </w:r>
-      <w:proofErr w:type="spellStart"/>
-      <w:r>
-        <w:rPr>
-          <w:rStyle w:val="SAGETextCodeinline"/>
-        </w:rPr>
-        <w:t>system.web</w:t>
-      </w:r>
-      <w:proofErr w:type="spellEnd"/>
-      <w:r>
-        <w:rPr>
-          <w:rStyle w:val="SAGETextCodeinline"/>
-        </w:rPr>
-        <w:t>&gt; &lt;compilation debug</w:t>
+        <w:t>&lt;system.web&gt; &lt;compilation debug</w:t>
       </w:r>
       <w:r>
         <w:rPr>
@@ -386,33 +355,11 @@
         </w:rPr>
         <w:t xml:space="preserve"> </w:t>
       </w:r>
-      <w:proofErr w:type="gramStart"/>
       <w:r>
         <w:rPr>
           <w:rStyle w:val="SAGETextCodeinline"/>
         </w:rPr>
-        <w:t>=”false</w:t>
-      </w:r>
-      <w:proofErr w:type="gramEnd"/>
-      <w:r>
-        <w:rPr>
-          <w:rStyle w:val="SAGETextCodeinline"/>
-        </w:rPr>
-        <w:t xml:space="preserve">”  </w:t>
-      </w:r>
-      <w:proofErr w:type="spellStart"/>
-      <w:r>
-        <w:rPr>
-          <w:rStyle w:val="SAGETextCodeinline"/>
-        </w:rPr>
-        <w:t>targetFramework</w:t>
-      </w:r>
-      <w:proofErr w:type="spellEnd"/>
-      <w:r>
-        <w:rPr>
-          <w:rStyle w:val="SAGETextCodeinline"/>
-        </w:rPr>
-        <w:t>..&gt;</w:t>
+        <w:t>=”false”  targetFramework..&gt;</w:t>
       </w:r>
       <w:r>
         <w:t xml:space="preserve">  debug</w:t>
@@ -457,10 +404,15 @@
         <w:t xml:space="preserve"> Sage 300c web </w:t>
       </w:r>
       <w:r>
-        <w:t>screens and navigate to the T</w:t>
+        <w:t xml:space="preserve">screens and navigate to the </w:t>
       </w:r>
       <w:r>
-        <w:t xml:space="preserve">ax Authorities </w:t>
+        <w:t>O/E Order Entry</w:t>
+      </w:r>
+      <w:bookmarkStart w:id="0" w:name="_GoBack"/>
+      <w:bookmarkEnd w:id="0"/>
+      <w:r>
+        <w:t xml:space="preserve"> </w:t>
       </w:r>
       <w:r>
         <w:t>screen.</w:t>
@@ -554,8 +506,6 @@
         </w:rPr>
         <w:t>ization</w:t>
       </w:r>
-      <w:bookmarkStart w:id="0" w:name="_GoBack"/>
-      <w:bookmarkEnd w:id="0"/>
       <w:r>
         <w:rPr>
           <w:rStyle w:val="SAGETextCodeinline"/>
@@ -584,15 +534,7 @@
         </w:numPr>
       </w:pPr>
       <w:r>
-        <w:t xml:space="preserve">Start to run this web application, and after web application </w:t>
-      </w:r>
-      <w:proofErr w:type="spellStart"/>
-      <w:r>
-        <w:t>startup</w:t>
-      </w:r>
-      <w:proofErr w:type="spellEnd"/>
-      <w:r>
-        <w:t xml:space="preserve"> shows default page, switch to the local Sage 300c web application.</w:t>
+        <w:t>Start to run this web application, and after web application startup shows default page, switch to the local Sage 300c web application.</w:t>
       </w:r>
     </w:p>
     <w:p>
@@ -640,7 +582,7 @@
 </file>
 
 <file path=word/numbering.xml><?xml version="1.0" encoding="utf-8"?>
-<w:numbering xmlns:wpc="http://schemas.microsoft.com/office/word/2010/wordprocessingCanvas" xmlns:cx="http://schemas.microsoft.com/office/drawing/2014/chartex" xmlns:mc="http://schemas.openxmlformats.org/markup-compatibility/2006" xmlns:o="urn:schemas-microsoft-com:office:office" xmlns:r="http://schemas.openxmlformats.org/officeDocument/2006/relationships" xmlns:m="http://schemas.openxmlformats.org/officeDocument/2006/math" xmlns:v="urn:schemas-microsoft-com:vml" xmlns:wp14="http://schemas.microsoft.com/office/word/2010/wordprocessingDrawing" xmlns:wp="http://schemas.openxmlformats.org/drawingml/2006/wordprocessingDrawing" xmlns:w10="urn:schemas-microsoft-com:office:word" xmlns:w="http://schemas.openxmlformats.org/wordprocessingml/2006/main" xmlns:w14="http://schemas.microsoft.com/office/word/2010/wordml" xmlns:w15="http://schemas.microsoft.com/office/word/2012/wordml" xmlns:w16se="http://schemas.microsoft.com/office/word/2015/wordml/symex" xmlns:wpg="http://schemas.microsoft.com/office/word/2010/wordprocessingGroup" xmlns:wpi="http://schemas.microsoft.com/office/word/2010/wordprocessingInk" xmlns:wne="http://schemas.microsoft.com/office/word/2006/wordml" xmlns:wps="http://schemas.microsoft.com/office/word/2010/wordprocessingShape" mc:Ignorable="w14 w15 w16se wp14">
+<w:numbering xmlns:wpc="http://schemas.microsoft.com/office/word/2010/wordprocessingCanvas" xmlns:cx="http://schemas.microsoft.com/office/drawing/2014/chartex" xmlns:cx1="http://schemas.microsoft.com/office/drawing/2015/9/8/chartex" xmlns:cx2="http://schemas.microsoft.com/office/drawing/2015/10/21/chartex" xmlns:cx3="http://schemas.microsoft.com/office/drawing/2016/5/9/chartex" xmlns:cx4="http://schemas.microsoft.com/office/drawing/2016/5/10/chartex" xmlns:cx5="http://schemas.microsoft.com/office/drawing/2016/5/11/chartex" xmlns:cx6="http://schemas.microsoft.com/office/drawing/2016/5/12/chartex" xmlns:cx7="http://schemas.microsoft.com/office/drawing/2016/5/13/chartex" xmlns:cx8="http://schemas.microsoft.com/office/drawing/2016/5/14/chartex" xmlns:mc="http://schemas.openxmlformats.org/markup-compatibility/2006" xmlns:aink="http://schemas.microsoft.com/office/drawing/2016/ink" xmlns:am3d="http://schemas.microsoft.com/office/drawing/2017/model3d" xmlns:o="urn:schemas-microsoft-com:office:office" xmlns:r="http://schemas.openxmlformats.org/officeDocument/2006/relationships" xmlns:m="http://schemas.openxmlformats.org/officeDocument/2006/math" xmlns:v="urn:schemas-microsoft-com:vml" xmlns:wp14="http://schemas.microsoft.com/office/word/2010/wordprocessingDrawing" xmlns:wp="http://schemas.openxmlformats.org/drawingml/2006/wordprocessingDrawing" xmlns:w10="urn:schemas-microsoft-com:office:word" xmlns:w="http://schemas.openxmlformats.org/wordprocessingml/2006/main" xmlns:w14="http://schemas.microsoft.com/office/word/2010/wordml" xmlns:w15="http://schemas.microsoft.com/office/word/2012/wordml" xmlns:w16cid="http://schemas.microsoft.com/office/word/2016/wordml/cid" xmlns:w16se="http://schemas.microsoft.com/office/word/2015/wordml/symex" xmlns:wpg="http://schemas.microsoft.com/office/word/2010/wordprocessingGroup" xmlns:wpi="http://schemas.microsoft.com/office/word/2010/wordprocessingInk" xmlns:wne="http://schemas.microsoft.com/office/word/2006/wordml" xmlns:wps="http://schemas.microsoft.com/office/word/2010/wordprocessingShape" mc:Ignorable="w14 w15 w16se w16cid wp14">
   <w:numPicBullet w:numPicBulletId="0">
     <w:pict>
       <v:shapetype id="_x0000_t75" coordsize="21600,21600" o:spt="75" o:preferrelative="t" path="m@4@5l@4@11@9@11@9@5xe" filled="f" stroked="f">
@@ -662,14 +604,14 @@
         <v:path o:extrusionok="f" gradientshapeok="t" o:connecttype="rect"/>
         <o:lock v:ext="edit" aspectratio="t"/>
       </v:shapetype>
-      <v:shape id="_x0000_i1055" type="#_x0000_t75" style="width:20.4pt;height:20.4pt" o:bullet="t">
+      <v:shape id="_x0000_i1031" type="#_x0000_t75" style="width:20.4pt;height:20.4pt" o:bullet="t">
         <v:imagedata r:id="rId1" o:title="clip_image001"/>
       </v:shape>
     </w:pict>
   </w:numPicBullet>
   <w:numPicBullet w:numPicBulletId="1">
     <w:pict>
-      <v:shape id="_x0000_i1056" type="#_x0000_t75" style="width:118.8pt;height:118.8pt" o:bullet="t">
+      <v:shape id="_x0000_i1032" type="#_x0000_t75" style="width:118.8pt;height:118.8pt" o:bullet="t">
         <v:imagedata r:id="rId2" o:title="clip_image002"/>
       </v:shape>
     </w:pict>
@@ -4444,7 +4386,7 @@
 </file>
 
 <file path=word/styles.xml><?xml version="1.0" encoding="utf-8"?>
-<w:styles xmlns:mc="http://schemas.openxmlformats.org/markup-compatibility/2006" xmlns:r="http://schemas.openxmlformats.org/officeDocument/2006/relationships" xmlns:w="http://schemas.openxmlformats.org/wordprocessingml/2006/main" xmlns:w14="http://schemas.microsoft.com/office/word/2010/wordml" xmlns:w15="http://schemas.microsoft.com/office/word/2012/wordml" xmlns:w16se="http://schemas.microsoft.com/office/word/2015/wordml/symex" mc:Ignorable="w14 w15 w16se">
+<w:styles xmlns:mc="http://schemas.openxmlformats.org/markup-compatibility/2006" xmlns:r="http://schemas.openxmlformats.org/officeDocument/2006/relationships" xmlns:w="http://schemas.openxmlformats.org/wordprocessingml/2006/main" xmlns:w14="http://schemas.microsoft.com/office/word/2010/wordml" xmlns:w15="http://schemas.microsoft.com/office/word/2012/wordml" xmlns:w16cid="http://schemas.microsoft.com/office/word/2016/wordml/cid" xmlns:w16se="http://schemas.microsoft.com/office/word/2015/wordml/symex" mc:Ignorable="w14 w15 w16se w16cid">
   <w:docDefaults>
     <w:rPrDefault>
       <w:rPr>
@@ -4460,7 +4402,7 @@
       </w:pPr>
     </w:pPrDefault>
   </w:docDefaults>
-  <w:latentStyles w:defLockedState="0" w:defUIPriority="99" w:defSemiHidden="0" w:defUnhideWhenUsed="0" w:defQFormat="0" w:count="371">
+  <w:latentStyles w:defLockedState="0" w:defUIPriority="99" w:defSemiHidden="0" w:defUnhideWhenUsed="0" w:defQFormat="0" w:count="375">
     <w:lsdException w:name="Normal" w:uiPriority="0" w:qFormat="1"/>
     <w:lsdException w:name="heading 1" w:uiPriority="9" w:qFormat="1"/>
     <w:lsdException w:name="heading 2" w:semiHidden="1" w:uiPriority="9" w:unhideWhenUsed="1" w:qFormat="1"/>
@@ -4566,7 +4508,6 @@
     <w:lsdException w:name="HTML Sample" w:semiHidden="1" w:unhideWhenUsed="1"/>
     <w:lsdException w:name="HTML Typewriter" w:semiHidden="1" w:unhideWhenUsed="1"/>
     <w:lsdException w:name="HTML Variable" w:semiHidden="1" w:unhideWhenUsed="1"/>
-    <w:lsdException w:name="Normal Table" w:semiHidden="1" w:unhideWhenUsed="1"/>
     <w:lsdException w:name="annotation subject" w:semiHidden="1" w:unhideWhenUsed="1"/>
     <w:lsdException w:name="No List" w:semiHidden="1" w:unhideWhenUsed="1"/>
     <w:lsdException w:name="Outline List 1" w:semiHidden="1" w:unhideWhenUsed="1"/>
@@ -4610,10 +4551,8 @@
     <w:lsdException w:name="Table Elegant" w:semiHidden="1" w:unhideWhenUsed="1"/>
     <w:lsdException w:name="Table Professional" w:semiHidden="1" w:unhideWhenUsed="1"/>
     <w:lsdException w:name="Table Subtle 1" w:semiHidden="1" w:unhideWhenUsed="1"/>
-    <w:lsdException w:name="Table Subtle 2" w:semiHidden="1" w:unhideWhenUsed="1"/>
     <w:lsdException w:name="Table Web 1" w:semiHidden="1" w:unhideWhenUsed="1"/>
     <w:lsdException w:name="Table Web 2" w:semiHidden="1" w:unhideWhenUsed="1"/>
-    <w:lsdException w:name="Table Web 3" w:semiHidden="1" w:unhideWhenUsed="1"/>
     <w:lsdException w:name="Balloon Text" w:semiHidden="1" w:unhideWhenUsed="1"/>
     <w:lsdException w:name="Table Grid" w:uiPriority="59"/>
     <w:lsdException w:name="Table Theme" w:semiHidden="1" w:unhideWhenUsed="1"/>
@@ -4832,6 +4771,10 @@
     <w:lsdException w:name="List Table 5 Dark Accent 6" w:uiPriority="50"/>
     <w:lsdException w:name="List Table 6 Colorful Accent 6" w:uiPriority="51"/>
     <w:lsdException w:name="List Table 7 Colorful Accent 6" w:uiPriority="52"/>
+    <w:lsdException w:name="Mention" w:semiHidden="1" w:unhideWhenUsed="1"/>
+    <w:lsdException w:name="Smart Hyperlink" w:semiHidden="1" w:unhideWhenUsed="1"/>
+    <w:lsdException w:name="Hashtag" w:semiHidden="1" w:unhideWhenUsed="1"/>
+    <w:lsdException w:name="Unresolved Mention" w:semiHidden="1" w:unhideWhenUsed="1"/>
   </w:latentStyles>
   <w:style w:type="paragraph" w:default="1" w:styleId="Normal">
     <w:name w:val="Normal"/>

</xml_diff>